<commit_message>
Use Case 8: Refer & Earn
</commit_message>
<xml_diff>
--- a/Use Cases v0.1.docx
+++ b/Use Cases v0.1.docx
@@ -436,8 +436,6 @@
     <w:p>
       <w:pPr>
         <w:rPr>
-          <w:sz w:val="28"/>
-          <w:szCs w:val="28"/>
           <w:lang w:val="en-US"/>
         </w:rPr>
       </w:pPr>
@@ -466,10 +464,6 @@
     <w:p>
       <w:pPr>
         <w:rPr>
-          <w:b/>
-          <w:bCs/>
-          <w:sz w:val="28"/>
-          <w:szCs w:val="28"/>
           <w:lang w:val="en-US"/>
         </w:rPr>
       </w:pPr>
@@ -498,10 +492,6 @@
     <w:p>
       <w:pPr>
         <w:rPr>
-          <w:b/>
-          <w:bCs/>
-          <w:sz w:val="32"/>
-          <w:szCs w:val="32"/>
           <w:lang w:val="en-US"/>
         </w:rPr>
       </w:pPr>
@@ -530,8 +520,6 @@
     <w:p>
       <w:pPr>
         <w:rPr>
-          <w:sz w:val="32"/>
-          <w:szCs w:val="32"/>
           <w:lang w:val="en-US"/>
         </w:rPr>
       </w:pPr>
@@ -546,8 +534,13 @@
         <w:t xml:space="preserve">Use Case 5: </w:t>
       </w:r>
       <w:r>
-        <w:t>Ανανέωση Μίσθωσης</w:t>
-      </w:r>
+        <w:t xml:space="preserve">Ανανέωση </w:t>
+      </w:r>
+      <w:proofErr w:type="gramStart"/>
+      <w:r>
+        <w:t>Μίσθωσης</w:t>
+      </w:r>
+      <w:proofErr w:type="gramEnd"/>
     </w:p>
     <w:p>
       <w:pPr>
@@ -640,12 +633,14 @@
         </w:rPr>
         <w:t xml:space="preserve"> </w:t>
       </w:r>
+      <w:proofErr w:type="gramStart"/>
       <w:r>
         <w:rPr>
           <w:lang w:val="en-US"/>
         </w:rPr>
         <w:t>Chatbot</w:t>
       </w:r>
+      <w:proofErr w:type="gramEnd"/>
     </w:p>
     <w:p>
       <w:pPr>
@@ -9333,7 +9328,21 @@
         <w:rPr>
           <w:rFonts w:cstheme="minorHAnsi"/>
         </w:rPr>
-        <w:t xml:space="preserve"> το προφίλ του χρήστη, προσαρμόζοντας το περιεχόμενο.</w:t>
+        <w:t xml:space="preserve"> το προφίλ του χρήστη, </w:t>
+      </w:r>
+      <w:proofErr w:type="spellStart"/>
+      <w:r>
+        <w:rPr>
+          <w:rFonts w:cstheme="minorHAnsi"/>
+        </w:rPr>
+        <w:t>προσαρμόζοντας</w:t>
+      </w:r>
+      <w:proofErr w:type="spellEnd"/>
+      <w:r>
+        <w:rPr>
+          <w:rFonts w:cstheme="minorHAnsi"/>
+        </w:rPr>
+        <w:t xml:space="preserve"> το περιεχόμενο.</w:t>
       </w:r>
     </w:p>
     <w:p>
@@ -10240,7 +10249,6 @@
           <w:rFonts w:cstheme="minorHAnsi"/>
           <w:b/>
           <w:bCs/>
-          <w:lang w:val="en-US"/>
         </w:rPr>
       </w:pPr>
       <w:r>
@@ -10274,18 +10282,40 @@
           <w:rFonts w:cstheme="minorHAnsi"/>
           <w:b/>
           <w:bCs/>
-          <w:lang w:val="en-US"/>
-        </w:rPr>
-        <w:t xml:space="preserve"> 2 : </w:t>
-      </w:r>
-    </w:p>
-    <w:p>
-      <w:pPr>
-        <w:rPr>
-          <w:rFonts w:cstheme="minorHAnsi"/>
-          <w:b/>
-          <w:bCs/>
-          <w:lang w:val="en-US"/>
+        </w:rPr>
+        <w:t xml:space="preserve"> 2 :</w:t>
+      </w:r>
+      <w:r>
+        <w:rPr>
+          <w:rFonts w:cstheme="minorHAnsi"/>
+          <w:b/>
+          <w:bCs/>
+        </w:rPr>
+        <w:t xml:space="preserve"> </w:t>
+      </w:r>
+      <w:r>
+        <w:rPr>
+          <w:rFonts w:cstheme="minorHAnsi"/>
+          <w:b/>
+          <w:bCs/>
+        </w:rPr>
+        <w:t>Διεύρυνση Φίλτρων Αναζήτησης</w:t>
+      </w:r>
+      <w:r>
+        <w:rPr>
+          <w:rFonts w:cstheme="minorHAnsi"/>
+          <w:b/>
+          <w:bCs/>
+        </w:rPr>
+        <w:t xml:space="preserve"> </w:t>
+      </w:r>
+    </w:p>
+    <w:p>
+      <w:pPr>
+        <w:rPr>
+          <w:rFonts w:cstheme="minorHAnsi"/>
+          <w:b/>
+          <w:bCs/>
         </w:rPr>
       </w:pPr>
     </w:p>
@@ -10568,10 +10598,22 @@
     </w:p>
     <w:p>
       <w:pPr>
-        <w:rPr>
-          <w:b/>
-          <w:bCs/>
-          <w:lang w:val="en-US"/>
+        <w:pStyle w:val="a6"/>
+        <w:numPr>
+          <w:ilvl w:val="0"/>
+          <w:numId w:val="60"/>
+        </w:numPr>
+        <w:rPr>
+          <w:b/>
+          <w:bCs/>
+        </w:rPr>
+      </w:pPr>
+    </w:p>
+    <w:p>
+      <w:pPr>
+        <w:rPr>
+          <w:b/>
+          <w:bCs/>
         </w:rPr>
       </w:pPr>
     </w:p>
@@ -15589,6 +15631,95 @@
     </w:lvl>
   </w:abstractNum>
   <w:abstractNum w:abstractNumId="39" w15:restartNumberingAfterBreak="0">
+    <w:nsid w:val="541B6228"/>
+    <w:multiLevelType w:val="hybridMultilevel"/>
+    <w:tmpl w:val="D4C40B9C"/>
+    <w:lvl w:ilvl="0" w:tplc="0408000F">
+      <w:start w:val="1"/>
+      <w:numFmt w:val="decimal"/>
+      <w:lvlText w:val="%1."/>
+      <w:lvlJc w:val="left"/>
+      <w:pPr>
+        <w:ind w:left="360" w:hanging="360"/>
+      </w:pPr>
+      <w:rPr>
+        <w:rFonts w:hint="default"/>
+      </w:rPr>
+    </w:lvl>
+    <w:lvl w:ilvl="1" w:tplc="04080019" w:tentative="1">
+      <w:start w:val="1"/>
+      <w:numFmt w:val="lowerLetter"/>
+      <w:lvlText w:val="%2."/>
+      <w:lvlJc w:val="left"/>
+      <w:pPr>
+        <w:ind w:left="1080" w:hanging="360"/>
+      </w:pPr>
+    </w:lvl>
+    <w:lvl w:ilvl="2" w:tplc="0408001B" w:tentative="1">
+      <w:start w:val="1"/>
+      <w:numFmt w:val="lowerRoman"/>
+      <w:lvlText w:val="%3."/>
+      <w:lvlJc w:val="right"/>
+      <w:pPr>
+        <w:ind w:left="1800" w:hanging="180"/>
+      </w:pPr>
+    </w:lvl>
+    <w:lvl w:ilvl="3" w:tplc="0408000F" w:tentative="1">
+      <w:start w:val="1"/>
+      <w:numFmt w:val="decimal"/>
+      <w:lvlText w:val="%4."/>
+      <w:lvlJc w:val="left"/>
+      <w:pPr>
+        <w:ind w:left="2520" w:hanging="360"/>
+      </w:pPr>
+    </w:lvl>
+    <w:lvl w:ilvl="4" w:tplc="04080019" w:tentative="1">
+      <w:start w:val="1"/>
+      <w:numFmt w:val="lowerLetter"/>
+      <w:lvlText w:val="%5."/>
+      <w:lvlJc w:val="left"/>
+      <w:pPr>
+        <w:ind w:left="3240" w:hanging="360"/>
+      </w:pPr>
+    </w:lvl>
+    <w:lvl w:ilvl="5" w:tplc="0408001B" w:tentative="1">
+      <w:start w:val="1"/>
+      <w:numFmt w:val="lowerRoman"/>
+      <w:lvlText w:val="%6."/>
+      <w:lvlJc w:val="right"/>
+      <w:pPr>
+        <w:ind w:left="3960" w:hanging="180"/>
+      </w:pPr>
+    </w:lvl>
+    <w:lvl w:ilvl="6" w:tplc="0408000F" w:tentative="1">
+      <w:start w:val="1"/>
+      <w:numFmt w:val="decimal"/>
+      <w:lvlText w:val="%7."/>
+      <w:lvlJc w:val="left"/>
+      <w:pPr>
+        <w:ind w:left="4680" w:hanging="360"/>
+      </w:pPr>
+    </w:lvl>
+    <w:lvl w:ilvl="7" w:tplc="04080019" w:tentative="1">
+      <w:start w:val="1"/>
+      <w:numFmt w:val="lowerLetter"/>
+      <w:lvlText w:val="%8."/>
+      <w:lvlJc w:val="left"/>
+      <w:pPr>
+        <w:ind w:left="5400" w:hanging="360"/>
+      </w:pPr>
+    </w:lvl>
+    <w:lvl w:ilvl="8" w:tplc="0408001B" w:tentative="1">
+      <w:start w:val="1"/>
+      <w:numFmt w:val="lowerRoman"/>
+      <w:lvlText w:val="%9."/>
+      <w:lvlJc w:val="right"/>
+      <w:pPr>
+        <w:ind w:left="6120" w:hanging="180"/>
+      </w:pPr>
+    </w:lvl>
+  </w:abstractNum>
+  <w:abstractNum w:abstractNumId="40" w15:restartNumberingAfterBreak="0">
     <w:nsid w:val="65595E74"/>
     <w:multiLevelType w:val="multilevel"/>
     <w:tmpl w:val="83C82F4A"/>
@@ -15701,7 +15832,7 @@
       </w:rPr>
     </w:lvl>
   </w:abstractNum>
-  <w:abstractNum w:abstractNumId="40" w15:restartNumberingAfterBreak="0">
+  <w:abstractNum w:abstractNumId="41" w15:restartNumberingAfterBreak="0">
     <w:nsid w:val="6643722D"/>
     <w:multiLevelType w:val="multilevel"/>
     <w:tmpl w:val="229C4282"/>
@@ -15816,7 +15947,7 @@
       </w:rPr>
     </w:lvl>
   </w:abstractNum>
-  <w:abstractNum w:abstractNumId="41" w15:restartNumberingAfterBreak="0">
+  <w:abstractNum w:abstractNumId="42" w15:restartNumberingAfterBreak="0">
     <w:nsid w:val="666879FB"/>
     <w:multiLevelType w:val="hybridMultilevel"/>
     <w:tmpl w:val="61B8543A"/>
@@ -15907,7 +16038,7 @@
       </w:pPr>
     </w:lvl>
   </w:abstractNum>
-  <w:abstractNum w:abstractNumId="42" w15:restartNumberingAfterBreak="0">
+  <w:abstractNum w:abstractNumId="43" w15:restartNumberingAfterBreak="0">
     <w:nsid w:val="68B819BF"/>
     <w:multiLevelType w:val="multilevel"/>
     <w:tmpl w:val="D944B7A4"/>
@@ -16020,7 +16151,7 @@
       </w:rPr>
     </w:lvl>
   </w:abstractNum>
-  <w:abstractNum w:abstractNumId="43" w15:restartNumberingAfterBreak="0">
+  <w:abstractNum w:abstractNumId="44" w15:restartNumberingAfterBreak="0">
     <w:nsid w:val="6BDB0507"/>
     <w:multiLevelType w:val="multilevel"/>
     <w:tmpl w:val="F578A4B8"/>
@@ -16133,7 +16264,7 @@
       </w:rPr>
     </w:lvl>
   </w:abstractNum>
-  <w:abstractNum w:abstractNumId="44" w15:restartNumberingAfterBreak="0">
+  <w:abstractNum w:abstractNumId="45" w15:restartNumberingAfterBreak="0">
     <w:nsid w:val="6E630E7A"/>
     <w:multiLevelType w:val="multilevel"/>
     <w:tmpl w:val="2E78358C"/>
@@ -16255,7 +16386,7 @@
       </w:rPr>
     </w:lvl>
   </w:abstractNum>
-  <w:abstractNum w:abstractNumId="45" w15:restartNumberingAfterBreak="0">
+  <w:abstractNum w:abstractNumId="46" w15:restartNumberingAfterBreak="0">
     <w:nsid w:val="6F211D37"/>
     <w:multiLevelType w:val="multilevel"/>
     <w:tmpl w:val="FBF6AF38"/>
@@ -16368,7 +16499,7 @@
       </w:pPr>
     </w:lvl>
   </w:abstractNum>
-  <w:abstractNum w:abstractNumId="46" w15:restartNumberingAfterBreak="0">
+  <w:abstractNum w:abstractNumId="47" w15:restartNumberingAfterBreak="0">
     <w:nsid w:val="703455BA"/>
     <w:multiLevelType w:val="multilevel"/>
     <w:tmpl w:val="0C9C25CE"/>
@@ -16485,7 +16616,7 @@
       </w:pPr>
     </w:lvl>
   </w:abstractNum>
-  <w:abstractNum w:abstractNumId="47" w15:restartNumberingAfterBreak="0">
+  <w:abstractNum w:abstractNumId="48" w15:restartNumberingAfterBreak="0">
     <w:nsid w:val="705D6325"/>
     <w:multiLevelType w:val="hybridMultilevel"/>
     <w:tmpl w:val="F648D8D2"/>
@@ -16576,7 +16707,7 @@
       </w:pPr>
     </w:lvl>
   </w:abstractNum>
-  <w:abstractNum w:abstractNumId="48" w15:restartNumberingAfterBreak="0">
+  <w:abstractNum w:abstractNumId="49" w15:restartNumberingAfterBreak="0">
     <w:nsid w:val="73F01D44"/>
     <w:multiLevelType w:val="hybridMultilevel"/>
     <w:tmpl w:val="27AC504C"/>
@@ -16665,7 +16796,7 @@
       </w:pPr>
     </w:lvl>
   </w:abstractNum>
-  <w:abstractNum w:abstractNumId="49" w15:restartNumberingAfterBreak="0">
+  <w:abstractNum w:abstractNumId="50" w15:restartNumberingAfterBreak="0">
     <w:nsid w:val="749417F7"/>
     <w:multiLevelType w:val="hybridMultilevel"/>
     <w:tmpl w:val="4532E670"/>
@@ -16751,7 +16882,7 @@
       </w:pPr>
     </w:lvl>
   </w:abstractNum>
-  <w:abstractNum w:abstractNumId="50" w15:restartNumberingAfterBreak="0">
+  <w:abstractNum w:abstractNumId="51" w15:restartNumberingAfterBreak="0">
     <w:nsid w:val="75AB0172"/>
     <w:multiLevelType w:val="multilevel"/>
     <w:tmpl w:val="2CD40CEC"/>
@@ -16864,7 +16995,7 @@
       </w:pPr>
     </w:lvl>
   </w:abstractNum>
-  <w:abstractNum w:abstractNumId="51" w15:restartNumberingAfterBreak="0">
+  <w:abstractNum w:abstractNumId="52" w15:restartNumberingAfterBreak="0">
     <w:nsid w:val="76352FDD"/>
     <w:multiLevelType w:val="multilevel"/>
     <w:tmpl w:val="D0D61EDE"/>
@@ -16977,7 +17108,7 @@
       </w:pPr>
     </w:lvl>
   </w:abstractNum>
-  <w:abstractNum w:abstractNumId="52" w15:restartNumberingAfterBreak="0">
+  <w:abstractNum w:abstractNumId="53" w15:restartNumberingAfterBreak="0">
     <w:nsid w:val="769D34BC"/>
     <w:multiLevelType w:val="multilevel"/>
     <w:tmpl w:val="A0080588"/>
@@ -17090,7 +17221,7 @@
       </w:rPr>
     </w:lvl>
   </w:abstractNum>
-  <w:abstractNum w:abstractNumId="53" w15:restartNumberingAfterBreak="0">
+  <w:abstractNum w:abstractNumId="54" w15:restartNumberingAfterBreak="0">
     <w:nsid w:val="77DC0AEF"/>
     <w:multiLevelType w:val="multilevel"/>
     <w:tmpl w:val="6D86281C"/>
@@ -17203,7 +17334,7 @@
       </w:rPr>
     </w:lvl>
   </w:abstractNum>
-  <w:abstractNum w:abstractNumId="54" w15:restartNumberingAfterBreak="0">
+  <w:abstractNum w:abstractNumId="55" w15:restartNumberingAfterBreak="0">
     <w:nsid w:val="77EB54FE"/>
     <w:multiLevelType w:val="multilevel"/>
     <w:tmpl w:val="00F4E4EE"/>
@@ -17326,7 +17457,7 @@
       </w:rPr>
     </w:lvl>
   </w:abstractNum>
-  <w:abstractNum w:abstractNumId="55" w15:restartNumberingAfterBreak="0">
+  <w:abstractNum w:abstractNumId="56" w15:restartNumberingAfterBreak="0">
     <w:nsid w:val="7C063D01"/>
     <w:multiLevelType w:val="multilevel"/>
     <w:tmpl w:val="1E16A4E2"/>
@@ -17439,7 +17570,7 @@
       </w:rPr>
     </w:lvl>
   </w:abstractNum>
-  <w:abstractNum w:abstractNumId="56" w15:restartNumberingAfterBreak="0">
+  <w:abstractNum w:abstractNumId="57" w15:restartNumberingAfterBreak="0">
     <w:nsid w:val="7D684836"/>
     <w:multiLevelType w:val="multilevel"/>
     <w:tmpl w:val="2648177E"/>
@@ -17552,7 +17683,7 @@
       </w:rPr>
     </w:lvl>
   </w:abstractNum>
-  <w:abstractNum w:abstractNumId="57" w15:restartNumberingAfterBreak="0">
+  <w:abstractNum w:abstractNumId="58" w15:restartNumberingAfterBreak="0">
     <w:nsid w:val="7D9F0EE5"/>
     <w:multiLevelType w:val="multilevel"/>
     <w:tmpl w:val="4168B444"/>
@@ -17665,7 +17796,7 @@
       </w:pPr>
     </w:lvl>
   </w:abstractNum>
-  <w:abstractNum w:abstractNumId="58" w15:restartNumberingAfterBreak="0">
+  <w:abstractNum w:abstractNumId="59" w15:restartNumberingAfterBreak="0">
     <w:nsid w:val="7F8205D0"/>
     <w:multiLevelType w:val="multilevel"/>
     <w:tmpl w:val="7BEA231A"/>
@@ -17785,10 +17916,10 @@
     <w:abstractNumId w:val="36"/>
   </w:num>
   <w:num w:numId="3" w16cid:durableId="316034318">
-    <w:abstractNumId w:val="41"/>
+    <w:abstractNumId w:val="42"/>
   </w:num>
   <w:num w:numId="4" w16cid:durableId="1364287333">
-    <w:abstractNumId w:val="47"/>
+    <w:abstractNumId w:val="48"/>
   </w:num>
   <w:num w:numId="5" w16cid:durableId="2001690503">
     <w:abstractNumId w:val="25"/>
@@ -17800,7 +17931,7 @@
     <w:abstractNumId w:val="38"/>
   </w:num>
   <w:num w:numId="8" w16cid:durableId="1695108006">
-    <w:abstractNumId w:val="45"/>
+    <w:abstractNumId w:val="46"/>
   </w:num>
   <w:num w:numId="9" w16cid:durableId="85003519">
     <w:abstractNumId w:val="15"/>
@@ -17809,7 +17940,7 @@
     <w:abstractNumId w:val="23"/>
   </w:num>
   <w:num w:numId="11" w16cid:durableId="305865612">
-    <w:abstractNumId w:val="49"/>
+    <w:abstractNumId w:val="50"/>
   </w:num>
   <w:num w:numId="12" w16cid:durableId="1088117587">
     <w:abstractNumId w:val="0"/>
@@ -17821,7 +17952,7 @@
     <w:abstractNumId w:val="18"/>
   </w:num>
   <w:num w:numId="15" w16cid:durableId="775489446">
-    <w:abstractNumId w:val="40"/>
+    <w:abstractNumId w:val="41"/>
   </w:num>
   <w:num w:numId="16" w16cid:durableId="395014470">
     <w:abstractNumId w:val="33"/>
@@ -17836,16 +17967,16 @@
     <w:abstractNumId w:val="27"/>
   </w:num>
   <w:num w:numId="20" w16cid:durableId="1131552594">
-    <w:abstractNumId w:val="42"/>
+    <w:abstractNumId w:val="43"/>
   </w:num>
   <w:num w:numId="21" w16cid:durableId="1968391259">
     <w:abstractNumId w:val="11"/>
   </w:num>
   <w:num w:numId="22" w16cid:durableId="1520510058">
-    <w:abstractNumId w:val="44"/>
+    <w:abstractNumId w:val="45"/>
   </w:num>
   <w:num w:numId="23" w16cid:durableId="1484198193">
-    <w:abstractNumId w:val="50"/>
+    <w:abstractNumId w:val="51"/>
   </w:num>
   <w:num w:numId="24" w16cid:durableId="1376152860">
     <w:abstractNumId w:val="17"/>
@@ -17857,22 +17988,22 @@
     <w:abstractNumId w:val="12"/>
   </w:num>
   <w:num w:numId="27" w16cid:durableId="868032485">
-    <w:abstractNumId w:val="57"/>
+    <w:abstractNumId w:val="58"/>
   </w:num>
   <w:num w:numId="28" w16cid:durableId="1298561945">
-    <w:abstractNumId w:val="39"/>
+    <w:abstractNumId w:val="40"/>
   </w:num>
   <w:num w:numId="29" w16cid:durableId="1290821048">
-    <w:abstractNumId w:val="52"/>
+    <w:abstractNumId w:val="53"/>
   </w:num>
   <w:num w:numId="30" w16cid:durableId="1949771317">
-    <w:abstractNumId w:val="55"/>
+    <w:abstractNumId w:val="56"/>
   </w:num>
   <w:num w:numId="31" w16cid:durableId="1359424756">
     <w:abstractNumId w:val="1"/>
   </w:num>
   <w:num w:numId="32" w16cid:durableId="412895169">
-    <w:abstractNumId w:val="46"/>
+    <w:abstractNumId w:val="47"/>
   </w:num>
   <w:num w:numId="33" w16cid:durableId="390153951">
     <w:abstractNumId w:val="37"/>
@@ -17881,7 +18012,7 @@
     <w:abstractNumId w:val="19"/>
   </w:num>
   <w:num w:numId="35" w16cid:durableId="2075470118">
-    <w:abstractNumId w:val="58"/>
+    <w:abstractNumId w:val="59"/>
   </w:num>
   <w:num w:numId="36" w16cid:durableId="1704331365">
     <w:abstractNumId w:val="7"/>
@@ -17905,10 +18036,10 @@
     <w:abstractNumId w:val="26"/>
   </w:num>
   <w:num w:numId="43" w16cid:durableId="508717571">
-    <w:abstractNumId w:val="48"/>
+    <w:abstractNumId w:val="49"/>
   </w:num>
   <w:num w:numId="44" w16cid:durableId="1528908193">
-    <w:abstractNumId w:val="51"/>
+    <w:abstractNumId w:val="52"/>
   </w:num>
   <w:num w:numId="45" w16cid:durableId="996303512">
     <w:abstractNumId w:val="16"/>
@@ -17920,10 +18051,10 @@
     <w:abstractNumId w:val="20"/>
   </w:num>
   <w:num w:numId="48" w16cid:durableId="243145117">
-    <w:abstractNumId w:val="53"/>
+    <w:abstractNumId w:val="54"/>
   </w:num>
   <w:num w:numId="49" w16cid:durableId="1231690367">
-    <w:abstractNumId w:val="43"/>
+    <w:abstractNumId w:val="44"/>
   </w:num>
   <w:num w:numId="50" w16cid:durableId="2046247181">
     <w:abstractNumId w:val="4"/>
@@ -17932,7 +18063,7 @@
     <w:abstractNumId w:val="2"/>
   </w:num>
   <w:num w:numId="52" w16cid:durableId="1607880119">
-    <w:abstractNumId w:val="56"/>
+    <w:abstractNumId w:val="57"/>
   </w:num>
   <w:num w:numId="53" w16cid:durableId="1362124980">
     <w:abstractNumId w:val="3"/>
@@ -17941,7 +18072,7 @@
     <w:abstractNumId w:val="34"/>
   </w:num>
   <w:num w:numId="55" w16cid:durableId="1816292158">
-    <w:abstractNumId w:val="54"/>
+    <w:abstractNumId w:val="55"/>
   </w:num>
   <w:num w:numId="56" w16cid:durableId="1741750351">
     <w:abstractNumId w:val="5"/>
@@ -17954,6 +18085,9 @@
   </w:num>
   <w:num w:numId="59" w16cid:durableId="307635929">
     <w:abstractNumId w:val="35"/>
+  </w:num>
+  <w:num w:numId="60" w16cid:durableId="515849158">
+    <w:abstractNumId w:val="39"/>
   </w:num>
 </w:numbering>
 </file>

</xml_diff>

<commit_message>
Alternative Flow 2:  Link Expired
</commit_message>
<xml_diff>
--- a/Use Cases v0.1.docx
+++ b/Use Cases v0.1.docx
@@ -11856,21 +11856,157 @@
     </w:p>
     <w:p>
       <w:pPr>
-        <w:rPr>
-          <w:rFonts w:cstheme="minorHAnsi"/>
-          <w:b/>
-          <w:bCs/>
-          <w:lang w:val="en-US"/>
-        </w:rPr>
-      </w:pPr>
-    </w:p>
-    <w:p>
-      <w:pPr>
-        <w:rPr>
-          <w:rFonts w:cstheme="minorHAnsi"/>
-          <w:b/>
-          <w:bCs/>
-          <w:lang w:val="en-US"/>
+        <w:pStyle w:val="a6"/>
+        <w:numPr>
+          <w:ilvl w:val="1"/>
+          <w:numId w:val="73"/>
+        </w:numPr>
+      </w:pPr>
+      <w:r>
+        <w:rPr>
+          <w:lang w:val="en-US"/>
+        </w:rPr>
+        <w:t>To</w:t>
+      </w:r>
+      <w:r>
+        <w:t xml:space="preserve"> </w:t>
+      </w:r>
+      <w:r>
+        <w:t xml:space="preserve">σύστημα θέτει έναν </w:t>
+      </w:r>
+      <w:r>
+        <w:rPr>
+          <w:lang w:val="en-US"/>
+        </w:rPr>
+        <w:t>Scheduler</w:t>
+      </w:r>
+      <w:r>
+        <w:t xml:space="preserve"> </w:t>
+      </w:r>
+      <w:r>
+        <w:t xml:space="preserve">ο οποίος ανιχνεύει νέα εγγραφή πελάτη στην εφαρμογή </w:t>
+      </w:r>
+      <w:r>
+        <w:t>αλλά εκτός του χρονικού ορίου των 48 ωρών.</w:t>
+      </w:r>
+    </w:p>
+    <w:p>
+      <w:pPr>
+        <w:pStyle w:val="a6"/>
+        <w:ind w:left="622"/>
+      </w:pPr>
+    </w:p>
+    <w:p>
+      <w:pPr>
+        <w:pStyle w:val="a6"/>
+        <w:numPr>
+          <w:ilvl w:val="1"/>
+          <w:numId w:val="73"/>
+        </w:numPr>
+      </w:pPr>
+      <w:r>
+        <w:t xml:space="preserve">Το σύστημα αποστέλλει μέσω </w:t>
+      </w:r>
+      <w:r>
+        <w:rPr>
+          <w:lang w:val="en-US"/>
+        </w:rPr>
+        <w:t>push</w:t>
+      </w:r>
+      <w:r>
+        <w:t xml:space="preserve"> </w:t>
+      </w:r>
+      <w:r>
+        <w:rPr>
+          <w:lang w:val="en-US"/>
+        </w:rPr>
+        <w:t>notification</w:t>
+      </w:r>
+      <w:r>
+        <w:t xml:space="preserve"> </w:t>
+      </w:r>
+      <w:r>
+        <w:t xml:space="preserve">στον αποστολέα ότι ο σύνδεσμος τον οποίο διαμοίρασε χρησιμοποιήθηκε ενώ ήταν </w:t>
+      </w:r>
+      <w:r>
+        <w:rPr>
+          <w:lang w:val="en-US"/>
+        </w:rPr>
+        <w:t>Expired</w:t>
+      </w:r>
+      <w:r>
+        <w:t>.</w:t>
+      </w:r>
+    </w:p>
+    <w:p>
+      <w:pPr>
+        <w:pStyle w:val="a6"/>
+      </w:pPr>
+    </w:p>
+    <w:p>
+      <w:pPr>
+        <w:pStyle w:val="a6"/>
+        <w:numPr>
+          <w:ilvl w:val="1"/>
+          <w:numId w:val="73"/>
+        </w:numPr>
+      </w:pPr>
+      <w:r>
+        <w:rPr>
+          <w:lang w:val="en-US"/>
+        </w:rPr>
+        <w:t>O</w:t>
+      </w:r>
+      <w:r>
+        <w:t xml:space="preserve"> </w:t>
+      </w:r>
+      <w:r>
+        <w:t xml:space="preserve">χρήστης εξετάζει το περιεχόμενο του </w:t>
+      </w:r>
+      <w:r>
+        <w:rPr>
+          <w:lang w:val="en-US"/>
+        </w:rPr>
+        <w:t>notification</w:t>
+      </w:r>
+      <w:r>
+        <w:t>.</w:t>
+      </w:r>
+    </w:p>
+    <w:p>
+      <w:pPr>
+        <w:pStyle w:val="a6"/>
+      </w:pPr>
+    </w:p>
+    <w:p>
+      <w:pPr>
+        <w:pStyle w:val="a6"/>
+        <w:numPr>
+          <w:ilvl w:val="1"/>
+          <w:numId w:val="73"/>
+        </w:numPr>
+      </w:pPr>
+      <w:r>
+        <w:rPr>
+          <w:lang w:val="en-US"/>
+        </w:rPr>
+        <w:t>To</w:t>
+      </w:r>
+      <w:r>
+        <w:t xml:space="preserve"> </w:t>
+      </w:r>
+      <w:r>
+        <w:t>σύστημα τερματίζει την εκτέλεση της ροής.</w:t>
+      </w:r>
+    </w:p>
+    <w:p>
+      <w:pPr>
+        <w:pStyle w:val="a6"/>
+        <w:ind w:left="502"/>
+        <w:rPr>
+          <w:rFonts w:cstheme="minorHAnsi"/>
+          <w:b/>
+          <w:bCs/>
         </w:rPr>
       </w:pPr>
     </w:p>
@@ -15652,6 +15788,119 @@
     </w:lvl>
   </w:abstractNum>
   <w:abstractNum w:abstractNumId="27" w15:restartNumberingAfterBreak="0">
+    <w:nsid w:val="2E896E17"/>
+    <w:multiLevelType w:val="multilevel"/>
+    <w:tmpl w:val="59602E1C"/>
+    <w:lvl w:ilvl="0">
+      <w:start w:val="10"/>
+      <w:numFmt w:val="decimal"/>
+      <w:lvlText w:val="%1."/>
+      <w:lvlJc w:val="left"/>
+      <w:pPr>
+        <w:ind w:left="480" w:hanging="480"/>
+      </w:pPr>
+      <w:rPr>
+        <w:rFonts w:hint="default"/>
+      </w:rPr>
+    </w:lvl>
+    <w:lvl w:ilvl="1">
+      <w:start w:val="1"/>
+      <w:numFmt w:val="decimal"/>
+      <w:lvlText w:val="%1.%2."/>
+      <w:lvlJc w:val="left"/>
+      <w:pPr>
+        <w:ind w:left="622" w:hanging="480"/>
+      </w:pPr>
+      <w:rPr>
+        <w:rFonts w:hint="default"/>
+      </w:rPr>
+    </w:lvl>
+    <w:lvl w:ilvl="2">
+      <w:start w:val="1"/>
+      <w:numFmt w:val="decimal"/>
+      <w:lvlText w:val="%1.%2.%3."/>
+      <w:lvlJc w:val="left"/>
+      <w:pPr>
+        <w:ind w:left="1004" w:hanging="720"/>
+      </w:pPr>
+      <w:rPr>
+        <w:rFonts w:hint="default"/>
+      </w:rPr>
+    </w:lvl>
+    <w:lvl w:ilvl="3">
+      <w:start w:val="1"/>
+      <w:numFmt w:val="decimal"/>
+      <w:lvlText w:val="%1.%2.%3.%4."/>
+      <w:lvlJc w:val="left"/>
+      <w:pPr>
+        <w:ind w:left="1146" w:hanging="720"/>
+      </w:pPr>
+      <w:rPr>
+        <w:rFonts w:hint="default"/>
+      </w:rPr>
+    </w:lvl>
+    <w:lvl w:ilvl="4">
+      <w:start w:val="1"/>
+      <w:numFmt w:val="decimal"/>
+      <w:lvlText w:val="%1.%2.%3.%4.%5."/>
+      <w:lvlJc w:val="left"/>
+      <w:pPr>
+        <w:ind w:left="1648" w:hanging="1080"/>
+      </w:pPr>
+      <w:rPr>
+        <w:rFonts w:hint="default"/>
+      </w:rPr>
+    </w:lvl>
+    <w:lvl w:ilvl="5">
+      <w:start w:val="1"/>
+      <w:numFmt w:val="decimal"/>
+      <w:lvlText w:val="%1.%2.%3.%4.%5.%6."/>
+      <w:lvlJc w:val="left"/>
+      <w:pPr>
+        <w:ind w:left="1790" w:hanging="1080"/>
+      </w:pPr>
+      <w:rPr>
+        <w:rFonts w:hint="default"/>
+      </w:rPr>
+    </w:lvl>
+    <w:lvl w:ilvl="6">
+      <w:start w:val="1"/>
+      <w:numFmt w:val="decimal"/>
+      <w:lvlText w:val="%1.%2.%3.%4.%5.%6.%7."/>
+      <w:lvlJc w:val="left"/>
+      <w:pPr>
+        <w:ind w:left="2292" w:hanging="1440"/>
+      </w:pPr>
+      <w:rPr>
+        <w:rFonts w:hint="default"/>
+      </w:rPr>
+    </w:lvl>
+    <w:lvl w:ilvl="7">
+      <w:start w:val="1"/>
+      <w:numFmt w:val="decimal"/>
+      <w:lvlText w:val="%1.%2.%3.%4.%5.%6.%7.%8."/>
+      <w:lvlJc w:val="left"/>
+      <w:pPr>
+        <w:ind w:left="2434" w:hanging="1440"/>
+      </w:pPr>
+      <w:rPr>
+        <w:rFonts w:hint="default"/>
+      </w:rPr>
+    </w:lvl>
+    <w:lvl w:ilvl="8">
+      <w:start w:val="1"/>
+      <w:numFmt w:val="decimal"/>
+      <w:lvlText w:val="%1.%2.%3.%4.%5.%6.%7.%8.%9."/>
+      <w:lvlJc w:val="left"/>
+      <w:pPr>
+        <w:ind w:left="2936" w:hanging="1800"/>
+      </w:pPr>
+      <w:rPr>
+        <w:rFonts w:hint="default"/>
+      </w:rPr>
+    </w:lvl>
+  </w:abstractNum>
+  <w:abstractNum w:abstractNumId="28" w15:restartNumberingAfterBreak="0">
     <w:nsid w:val="303C1C8F"/>
     <w:multiLevelType w:val="multilevel"/>
     <w:tmpl w:val="229C4282"/>
@@ -15766,7 +16015,7 @@
       </w:rPr>
     </w:lvl>
   </w:abstractNum>
-  <w:abstractNum w:abstractNumId="28" w15:restartNumberingAfterBreak="0">
+  <w:abstractNum w:abstractNumId="29" w15:restartNumberingAfterBreak="0">
     <w:nsid w:val="32A40BEB"/>
     <w:multiLevelType w:val="hybridMultilevel"/>
     <w:tmpl w:val="ADD2CE26"/>
@@ -15859,7 +16108,7 @@
       </w:pPr>
     </w:lvl>
   </w:abstractNum>
-  <w:abstractNum w:abstractNumId="29" w15:restartNumberingAfterBreak="0">
+  <w:abstractNum w:abstractNumId="30" w15:restartNumberingAfterBreak="0">
     <w:nsid w:val="35F82E28"/>
     <w:multiLevelType w:val="multilevel"/>
     <w:tmpl w:val="EDC2DC4C"/>
@@ -15976,7 +16225,7 @@
       </w:pPr>
     </w:lvl>
   </w:abstractNum>
-  <w:abstractNum w:abstractNumId="30" w15:restartNumberingAfterBreak="0">
+  <w:abstractNum w:abstractNumId="31" w15:restartNumberingAfterBreak="0">
     <w:nsid w:val="3C9B38A3"/>
     <w:multiLevelType w:val="multilevel"/>
     <w:tmpl w:val="B3B49098"/>
@@ -16089,7 +16338,7 @@
       </w:rPr>
     </w:lvl>
   </w:abstractNum>
-  <w:abstractNum w:abstractNumId="31" w15:restartNumberingAfterBreak="0">
+  <w:abstractNum w:abstractNumId="32" w15:restartNumberingAfterBreak="0">
     <w:nsid w:val="3CCD3A61"/>
     <w:multiLevelType w:val="multilevel"/>
     <w:tmpl w:val="C0F89DFA"/>
@@ -16216,7 +16465,7 @@
       </w:rPr>
     </w:lvl>
   </w:abstractNum>
-  <w:abstractNum w:abstractNumId="32" w15:restartNumberingAfterBreak="0">
+  <w:abstractNum w:abstractNumId="33" w15:restartNumberingAfterBreak="0">
     <w:nsid w:val="3D4A0BB0"/>
     <w:multiLevelType w:val="multilevel"/>
     <w:tmpl w:val="23D87C8C"/>
@@ -16338,7 +16587,7 @@
       </w:rPr>
     </w:lvl>
   </w:abstractNum>
-  <w:abstractNum w:abstractNumId="33" w15:restartNumberingAfterBreak="0">
+  <w:abstractNum w:abstractNumId="34" w15:restartNumberingAfterBreak="0">
     <w:nsid w:val="404C6882"/>
     <w:multiLevelType w:val="multilevel"/>
     <w:tmpl w:val="2C980CDA"/>
@@ -16451,7 +16700,7 @@
       </w:pPr>
     </w:lvl>
   </w:abstractNum>
-  <w:abstractNum w:abstractNumId="34" w15:restartNumberingAfterBreak="0">
+  <w:abstractNum w:abstractNumId="35" w15:restartNumberingAfterBreak="0">
     <w:nsid w:val="409B2D7D"/>
     <w:multiLevelType w:val="multilevel"/>
     <w:tmpl w:val="873690FA"/>
@@ -16564,7 +16813,7 @@
       </w:pPr>
     </w:lvl>
   </w:abstractNum>
-  <w:abstractNum w:abstractNumId="35" w15:restartNumberingAfterBreak="0">
+  <w:abstractNum w:abstractNumId="36" w15:restartNumberingAfterBreak="0">
     <w:nsid w:val="40A23697"/>
     <w:multiLevelType w:val="multilevel"/>
     <w:tmpl w:val="20362B54"/>
@@ -16677,7 +16926,7 @@
       </w:pPr>
     </w:lvl>
   </w:abstractNum>
-  <w:abstractNum w:abstractNumId="36" w15:restartNumberingAfterBreak="0">
+  <w:abstractNum w:abstractNumId="37" w15:restartNumberingAfterBreak="0">
     <w:nsid w:val="42921BD1"/>
     <w:multiLevelType w:val="hybridMultilevel"/>
     <w:tmpl w:val="28FA67FE"/>
@@ -16768,7 +17017,120 @@
       </w:pPr>
     </w:lvl>
   </w:abstractNum>
-  <w:abstractNum w:abstractNumId="37" w15:restartNumberingAfterBreak="0">
+  <w:abstractNum w:abstractNumId="38" w15:restartNumberingAfterBreak="0">
+    <w:nsid w:val="477468F5"/>
+    <w:multiLevelType w:val="multilevel"/>
+    <w:tmpl w:val="7A86FD10"/>
+    <w:lvl w:ilvl="0">
+      <w:start w:val="1"/>
+      <w:numFmt w:val="decimal"/>
+      <w:lvlText w:val="%1."/>
+      <w:lvlJc w:val="left"/>
+      <w:pPr>
+        <w:tabs>
+          <w:tab w:val="num" w:pos="720"/>
+        </w:tabs>
+        <w:ind w:left="720" w:hanging="360"/>
+      </w:pPr>
+    </w:lvl>
+    <w:lvl w:ilvl="1" w:tentative="1">
+      <w:start w:val="1"/>
+      <w:numFmt w:val="decimal"/>
+      <w:lvlText w:val="%2."/>
+      <w:lvlJc w:val="left"/>
+      <w:pPr>
+        <w:tabs>
+          <w:tab w:val="num" w:pos="1440"/>
+        </w:tabs>
+        <w:ind w:left="1440" w:hanging="360"/>
+      </w:pPr>
+    </w:lvl>
+    <w:lvl w:ilvl="2" w:tentative="1">
+      <w:start w:val="1"/>
+      <w:numFmt w:val="decimal"/>
+      <w:lvlText w:val="%3."/>
+      <w:lvlJc w:val="left"/>
+      <w:pPr>
+        <w:tabs>
+          <w:tab w:val="num" w:pos="2160"/>
+        </w:tabs>
+        <w:ind w:left="2160" w:hanging="360"/>
+      </w:pPr>
+    </w:lvl>
+    <w:lvl w:ilvl="3" w:tentative="1">
+      <w:start w:val="1"/>
+      <w:numFmt w:val="decimal"/>
+      <w:lvlText w:val="%4."/>
+      <w:lvlJc w:val="left"/>
+      <w:pPr>
+        <w:tabs>
+          <w:tab w:val="num" w:pos="2880"/>
+        </w:tabs>
+        <w:ind w:left="2880" w:hanging="360"/>
+      </w:pPr>
+    </w:lvl>
+    <w:lvl w:ilvl="4" w:tentative="1">
+      <w:start w:val="1"/>
+      <w:numFmt w:val="decimal"/>
+      <w:lvlText w:val="%5."/>
+      <w:lvlJc w:val="left"/>
+      <w:pPr>
+        <w:tabs>
+          <w:tab w:val="num" w:pos="3600"/>
+        </w:tabs>
+        <w:ind w:left="3600" w:hanging="360"/>
+      </w:pPr>
+    </w:lvl>
+    <w:lvl w:ilvl="5" w:tentative="1">
+      <w:start w:val="1"/>
+      <w:numFmt w:val="decimal"/>
+      <w:lvlText w:val="%6."/>
+      <w:lvlJc w:val="left"/>
+      <w:pPr>
+        <w:tabs>
+          <w:tab w:val="num" w:pos="4320"/>
+        </w:tabs>
+        <w:ind w:left="4320" w:hanging="360"/>
+      </w:pPr>
+    </w:lvl>
+    <w:lvl w:ilvl="6" w:tentative="1">
+      <w:start w:val="1"/>
+      <w:numFmt w:val="decimal"/>
+      <w:lvlText w:val="%7."/>
+      <w:lvlJc w:val="left"/>
+      <w:pPr>
+        <w:tabs>
+          <w:tab w:val="num" w:pos="5040"/>
+        </w:tabs>
+        <w:ind w:left="5040" w:hanging="360"/>
+      </w:pPr>
+    </w:lvl>
+    <w:lvl w:ilvl="7" w:tentative="1">
+      <w:start w:val="1"/>
+      <w:numFmt w:val="decimal"/>
+      <w:lvlText w:val="%8."/>
+      <w:lvlJc w:val="left"/>
+      <w:pPr>
+        <w:tabs>
+          <w:tab w:val="num" w:pos="5760"/>
+        </w:tabs>
+        <w:ind w:left="5760" w:hanging="360"/>
+      </w:pPr>
+    </w:lvl>
+    <w:lvl w:ilvl="8" w:tentative="1">
+      <w:start w:val="1"/>
+      <w:numFmt w:val="decimal"/>
+      <w:lvlText w:val="%9."/>
+      <w:lvlJc w:val="left"/>
+      <w:pPr>
+        <w:tabs>
+          <w:tab w:val="num" w:pos="6480"/>
+        </w:tabs>
+        <w:ind w:left="6480" w:hanging="360"/>
+      </w:pPr>
+    </w:lvl>
+  </w:abstractNum>
+  <w:abstractNum w:abstractNumId="39" w15:restartNumberingAfterBreak="0">
     <w:nsid w:val="4892542F"/>
     <w:multiLevelType w:val="multilevel"/>
     <w:tmpl w:val="AF26ED1A"/>
@@ -16881,7 +17243,7 @@
       </w:pPr>
     </w:lvl>
   </w:abstractNum>
-  <w:abstractNum w:abstractNumId="38" w15:restartNumberingAfterBreak="0">
+  <w:abstractNum w:abstractNumId="40" w15:restartNumberingAfterBreak="0">
     <w:nsid w:val="4C0A5CA6"/>
     <w:multiLevelType w:val="multilevel"/>
     <w:tmpl w:val="244A6CC0"/>
@@ -17000,7 +17362,7 @@
       </w:pPr>
     </w:lvl>
   </w:abstractNum>
-  <w:abstractNum w:abstractNumId="39" w15:restartNumberingAfterBreak="0">
+  <w:abstractNum w:abstractNumId="41" w15:restartNumberingAfterBreak="0">
     <w:nsid w:val="4CC855E1"/>
     <w:multiLevelType w:val="hybridMultilevel"/>
     <w:tmpl w:val="852EDC76"/>
@@ -17091,7 +17453,7 @@
       </w:pPr>
     </w:lvl>
   </w:abstractNum>
-  <w:abstractNum w:abstractNumId="40" w15:restartNumberingAfterBreak="0">
+  <w:abstractNum w:abstractNumId="42" w15:restartNumberingAfterBreak="0">
     <w:nsid w:val="4CE65B58"/>
     <w:multiLevelType w:val="hybridMultilevel"/>
     <w:tmpl w:val="0360F75C"/>
@@ -17180,7 +17542,7 @@
       </w:pPr>
     </w:lvl>
   </w:abstractNum>
-  <w:abstractNum w:abstractNumId="41" w15:restartNumberingAfterBreak="0">
+  <w:abstractNum w:abstractNumId="43" w15:restartNumberingAfterBreak="0">
     <w:nsid w:val="4D021CE1"/>
     <w:multiLevelType w:val="multilevel"/>
     <w:tmpl w:val="229C4282"/>
@@ -17295,7 +17657,7 @@
       </w:rPr>
     </w:lvl>
   </w:abstractNum>
-  <w:abstractNum w:abstractNumId="42" w15:restartNumberingAfterBreak="0">
+  <w:abstractNum w:abstractNumId="44" w15:restartNumberingAfterBreak="0">
     <w:nsid w:val="4E781D1D"/>
     <w:multiLevelType w:val="multilevel"/>
     <w:tmpl w:val="24867A9A"/>
@@ -17408,7 +17770,7 @@
       </w:rPr>
     </w:lvl>
   </w:abstractNum>
-  <w:abstractNum w:abstractNumId="43" w15:restartNumberingAfterBreak="0">
+  <w:abstractNum w:abstractNumId="45" w15:restartNumberingAfterBreak="0">
     <w:nsid w:val="4FB22E1D"/>
     <w:multiLevelType w:val="multilevel"/>
     <w:tmpl w:val="B7826E2A"/>
@@ -17531,7 +17893,7 @@
       </w:rPr>
     </w:lvl>
   </w:abstractNum>
-  <w:abstractNum w:abstractNumId="44" w15:restartNumberingAfterBreak="0">
+  <w:abstractNum w:abstractNumId="46" w15:restartNumberingAfterBreak="0">
     <w:nsid w:val="50FA4542"/>
     <w:multiLevelType w:val="hybridMultilevel"/>
     <w:tmpl w:val="DD0CD3A6"/>
@@ -17620,7 +17982,7 @@
       </w:pPr>
     </w:lvl>
   </w:abstractNum>
-  <w:abstractNum w:abstractNumId="45" w15:restartNumberingAfterBreak="0">
+  <w:abstractNum w:abstractNumId="47" w15:restartNumberingAfterBreak="0">
     <w:nsid w:val="51EB5F0B"/>
     <w:multiLevelType w:val="multilevel"/>
     <w:tmpl w:val="0B6A45C4"/>
@@ -17737,7 +18099,7 @@
       </w:pPr>
     </w:lvl>
   </w:abstractNum>
-  <w:abstractNum w:abstractNumId="46" w15:restartNumberingAfterBreak="0">
+  <w:abstractNum w:abstractNumId="48" w15:restartNumberingAfterBreak="0">
     <w:nsid w:val="51FC759D"/>
     <w:multiLevelType w:val="hybridMultilevel"/>
     <w:tmpl w:val="9678FDEA"/>
@@ -17828,7 +18190,7 @@
       </w:pPr>
     </w:lvl>
   </w:abstractNum>
-  <w:abstractNum w:abstractNumId="47" w15:restartNumberingAfterBreak="0">
+  <w:abstractNum w:abstractNumId="49" w15:restartNumberingAfterBreak="0">
     <w:nsid w:val="541B6228"/>
     <w:multiLevelType w:val="hybridMultilevel"/>
     <w:tmpl w:val="0AB2ADAA"/>
@@ -17919,7 +18281,7 @@
       </w:pPr>
     </w:lvl>
   </w:abstractNum>
-  <w:abstractNum w:abstractNumId="48" w15:restartNumberingAfterBreak="0">
+  <w:abstractNum w:abstractNumId="50" w15:restartNumberingAfterBreak="0">
     <w:nsid w:val="65595E74"/>
     <w:multiLevelType w:val="multilevel"/>
     <w:tmpl w:val="83C82F4A"/>
@@ -18032,7 +18394,7 @@
       </w:rPr>
     </w:lvl>
   </w:abstractNum>
-  <w:abstractNum w:abstractNumId="49" w15:restartNumberingAfterBreak="0">
+  <w:abstractNum w:abstractNumId="51" w15:restartNumberingAfterBreak="0">
     <w:nsid w:val="6643722D"/>
     <w:multiLevelType w:val="multilevel"/>
     <w:tmpl w:val="229C4282"/>
@@ -18147,7 +18509,7 @@
       </w:rPr>
     </w:lvl>
   </w:abstractNum>
-  <w:abstractNum w:abstractNumId="50" w15:restartNumberingAfterBreak="0">
+  <w:abstractNum w:abstractNumId="52" w15:restartNumberingAfterBreak="0">
     <w:nsid w:val="666879FB"/>
     <w:multiLevelType w:val="hybridMultilevel"/>
     <w:tmpl w:val="61B8543A"/>
@@ -18238,7 +18600,7 @@
       </w:pPr>
     </w:lvl>
   </w:abstractNum>
-  <w:abstractNum w:abstractNumId="51" w15:restartNumberingAfterBreak="0">
+  <w:abstractNum w:abstractNumId="53" w15:restartNumberingAfterBreak="0">
     <w:nsid w:val="67155183"/>
     <w:multiLevelType w:val="multilevel"/>
     <w:tmpl w:val="9DBA5BEE"/>
@@ -18360,7 +18722,7 @@
       </w:rPr>
     </w:lvl>
   </w:abstractNum>
-  <w:abstractNum w:abstractNumId="52" w15:restartNumberingAfterBreak="0">
+  <w:abstractNum w:abstractNumId="54" w15:restartNumberingAfterBreak="0">
     <w:nsid w:val="68B819BF"/>
     <w:multiLevelType w:val="multilevel"/>
     <w:tmpl w:val="D944B7A4"/>
@@ -18473,7 +18835,7 @@
       </w:rPr>
     </w:lvl>
   </w:abstractNum>
-  <w:abstractNum w:abstractNumId="53" w15:restartNumberingAfterBreak="0">
+  <w:abstractNum w:abstractNumId="55" w15:restartNumberingAfterBreak="0">
     <w:nsid w:val="6BDB0507"/>
     <w:multiLevelType w:val="multilevel"/>
     <w:tmpl w:val="F578A4B8"/>
@@ -18586,7 +18948,7 @@
       </w:rPr>
     </w:lvl>
   </w:abstractNum>
-  <w:abstractNum w:abstractNumId="54" w15:restartNumberingAfterBreak="0">
+  <w:abstractNum w:abstractNumId="56" w15:restartNumberingAfterBreak="0">
     <w:nsid w:val="6E630E7A"/>
     <w:multiLevelType w:val="multilevel"/>
     <w:tmpl w:val="2E78358C"/>
@@ -18708,7 +19070,7 @@
       </w:rPr>
     </w:lvl>
   </w:abstractNum>
-  <w:abstractNum w:abstractNumId="55" w15:restartNumberingAfterBreak="0">
+  <w:abstractNum w:abstractNumId="57" w15:restartNumberingAfterBreak="0">
     <w:nsid w:val="6F211D37"/>
     <w:multiLevelType w:val="multilevel"/>
     <w:tmpl w:val="FBF6AF38"/>
@@ -18821,7 +19183,7 @@
       </w:pPr>
     </w:lvl>
   </w:abstractNum>
-  <w:abstractNum w:abstractNumId="56" w15:restartNumberingAfterBreak="0">
+  <w:abstractNum w:abstractNumId="58" w15:restartNumberingAfterBreak="0">
     <w:nsid w:val="703455BA"/>
     <w:multiLevelType w:val="multilevel"/>
     <w:tmpl w:val="0C9C25CE"/>
@@ -18938,7 +19300,7 @@
       </w:pPr>
     </w:lvl>
   </w:abstractNum>
-  <w:abstractNum w:abstractNumId="57" w15:restartNumberingAfterBreak="0">
+  <w:abstractNum w:abstractNumId="59" w15:restartNumberingAfterBreak="0">
     <w:nsid w:val="705D6325"/>
     <w:multiLevelType w:val="hybridMultilevel"/>
     <w:tmpl w:val="F648D8D2"/>
@@ -19029,7 +19391,7 @@
       </w:pPr>
     </w:lvl>
   </w:abstractNum>
-  <w:abstractNum w:abstractNumId="58" w15:restartNumberingAfterBreak="0">
+  <w:abstractNum w:abstractNumId="60" w15:restartNumberingAfterBreak="0">
     <w:nsid w:val="73F01D44"/>
     <w:multiLevelType w:val="hybridMultilevel"/>
     <w:tmpl w:val="27AC504C"/>
@@ -19118,7 +19480,7 @@
       </w:pPr>
     </w:lvl>
   </w:abstractNum>
-  <w:abstractNum w:abstractNumId="59" w15:restartNumberingAfterBreak="0">
+  <w:abstractNum w:abstractNumId="61" w15:restartNumberingAfterBreak="0">
     <w:nsid w:val="749417F7"/>
     <w:multiLevelType w:val="hybridMultilevel"/>
     <w:tmpl w:val="4532E670"/>
@@ -19204,7 +19566,7 @@
       </w:pPr>
     </w:lvl>
   </w:abstractNum>
-  <w:abstractNum w:abstractNumId="60" w15:restartNumberingAfterBreak="0">
+  <w:abstractNum w:abstractNumId="62" w15:restartNumberingAfterBreak="0">
     <w:nsid w:val="75AB0172"/>
     <w:multiLevelType w:val="multilevel"/>
     <w:tmpl w:val="2CD40CEC"/>
@@ -19317,7 +19679,7 @@
       </w:pPr>
     </w:lvl>
   </w:abstractNum>
-  <w:abstractNum w:abstractNumId="61" w15:restartNumberingAfterBreak="0">
+  <w:abstractNum w:abstractNumId="63" w15:restartNumberingAfterBreak="0">
     <w:nsid w:val="76352FDD"/>
     <w:multiLevelType w:val="multilevel"/>
     <w:tmpl w:val="D0D61EDE"/>
@@ -19430,7 +19792,7 @@
       </w:pPr>
     </w:lvl>
   </w:abstractNum>
-  <w:abstractNum w:abstractNumId="62" w15:restartNumberingAfterBreak="0">
+  <w:abstractNum w:abstractNumId="64" w15:restartNumberingAfterBreak="0">
     <w:nsid w:val="769D34BC"/>
     <w:multiLevelType w:val="multilevel"/>
     <w:tmpl w:val="A0080588"/>
@@ -19543,7 +19905,7 @@
       </w:rPr>
     </w:lvl>
   </w:abstractNum>
-  <w:abstractNum w:abstractNumId="63" w15:restartNumberingAfterBreak="0">
+  <w:abstractNum w:abstractNumId="65" w15:restartNumberingAfterBreak="0">
     <w:nsid w:val="777F1301"/>
     <w:multiLevelType w:val="multilevel"/>
     <w:tmpl w:val="7BA84922"/>
@@ -19656,7 +20018,7 @@
       </w:rPr>
     </w:lvl>
   </w:abstractNum>
-  <w:abstractNum w:abstractNumId="64" w15:restartNumberingAfterBreak="0">
+  <w:abstractNum w:abstractNumId="66" w15:restartNumberingAfterBreak="0">
     <w:nsid w:val="77DC0AEF"/>
     <w:multiLevelType w:val="multilevel"/>
     <w:tmpl w:val="6D86281C"/>
@@ -19769,7 +20131,7 @@
       </w:rPr>
     </w:lvl>
   </w:abstractNum>
-  <w:abstractNum w:abstractNumId="65" w15:restartNumberingAfterBreak="0">
+  <w:abstractNum w:abstractNumId="67" w15:restartNumberingAfterBreak="0">
     <w:nsid w:val="77EB54FE"/>
     <w:multiLevelType w:val="multilevel"/>
     <w:tmpl w:val="00F4E4EE"/>
@@ -19892,7 +20254,7 @@
       </w:rPr>
     </w:lvl>
   </w:abstractNum>
-  <w:abstractNum w:abstractNumId="66" w15:restartNumberingAfterBreak="0">
+  <w:abstractNum w:abstractNumId="68" w15:restartNumberingAfterBreak="0">
     <w:nsid w:val="7A5C00F6"/>
     <w:multiLevelType w:val="multilevel"/>
     <w:tmpl w:val="20C48456"/>
@@ -20005,7 +20367,7 @@
       </w:rPr>
     </w:lvl>
   </w:abstractNum>
-  <w:abstractNum w:abstractNumId="67" w15:restartNumberingAfterBreak="0">
+  <w:abstractNum w:abstractNumId="69" w15:restartNumberingAfterBreak="0">
     <w:nsid w:val="7C063D01"/>
     <w:multiLevelType w:val="multilevel"/>
     <w:tmpl w:val="1E16A4E2"/>
@@ -20118,7 +20480,7 @@
       </w:rPr>
     </w:lvl>
   </w:abstractNum>
-  <w:abstractNum w:abstractNumId="68" w15:restartNumberingAfterBreak="0">
+  <w:abstractNum w:abstractNumId="70" w15:restartNumberingAfterBreak="0">
     <w:nsid w:val="7D684836"/>
     <w:multiLevelType w:val="multilevel"/>
     <w:tmpl w:val="2648177E"/>
@@ -20231,7 +20593,7 @@
       </w:rPr>
     </w:lvl>
   </w:abstractNum>
-  <w:abstractNum w:abstractNumId="69" w15:restartNumberingAfterBreak="0">
+  <w:abstractNum w:abstractNumId="71" w15:restartNumberingAfterBreak="0">
     <w:nsid w:val="7D9F0EE5"/>
     <w:multiLevelType w:val="multilevel"/>
     <w:tmpl w:val="4168B444"/>
@@ -20344,7 +20706,7 @@
       </w:pPr>
     </w:lvl>
   </w:abstractNum>
-  <w:abstractNum w:abstractNumId="70" w15:restartNumberingAfterBreak="0">
+  <w:abstractNum w:abstractNumId="72" w15:restartNumberingAfterBreak="0">
     <w:nsid w:val="7F8205D0"/>
     <w:multiLevelType w:val="multilevel"/>
     <w:tmpl w:val="7BEA231A"/>
@@ -20458,73 +20820,73 @@
     </w:lvl>
   </w:abstractNum>
   <w:num w:numId="1" w16cid:durableId="1450319723">
-    <w:abstractNumId w:val="40"/>
+    <w:abstractNumId w:val="42"/>
   </w:num>
   <w:num w:numId="2" w16cid:durableId="1647540124">
-    <w:abstractNumId w:val="44"/>
+    <w:abstractNumId w:val="46"/>
   </w:num>
   <w:num w:numId="3" w16cid:durableId="316034318">
-    <w:abstractNumId w:val="50"/>
+    <w:abstractNumId w:val="52"/>
   </w:num>
   <w:num w:numId="4" w16cid:durableId="1364287333">
-    <w:abstractNumId w:val="57"/>
+    <w:abstractNumId w:val="59"/>
   </w:num>
   <w:num w:numId="5" w16cid:durableId="2001690503">
-    <w:abstractNumId w:val="31"/>
+    <w:abstractNumId w:val="32"/>
   </w:num>
   <w:num w:numId="6" w16cid:durableId="713037959">
-    <w:abstractNumId w:val="28"/>
+    <w:abstractNumId w:val="29"/>
   </w:num>
   <w:num w:numId="7" w16cid:durableId="1814449785">
-    <w:abstractNumId w:val="46"/>
+    <w:abstractNumId w:val="48"/>
   </w:num>
   <w:num w:numId="8" w16cid:durableId="1695108006">
-    <w:abstractNumId w:val="55"/>
+    <w:abstractNumId w:val="57"/>
   </w:num>
   <w:num w:numId="9" w16cid:durableId="85003519">
     <w:abstractNumId w:val="21"/>
   </w:num>
   <w:num w:numId="10" w16cid:durableId="1118598939">
-    <w:abstractNumId w:val="29"/>
+    <w:abstractNumId w:val="30"/>
   </w:num>
   <w:num w:numId="11" w16cid:durableId="305865612">
-    <w:abstractNumId w:val="59"/>
+    <w:abstractNumId w:val="61"/>
   </w:num>
   <w:num w:numId="12" w16cid:durableId="1088117587">
     <w:abstractNumId w:val="0"/>
   </w:num>
   <w:num w:numId="13" w16cid:durableId="91703752">
-    <w:abstractNumId w:val="30"/>
+    <w:abstractNumId w:val="31"/>
   </w:num>
   <w:num w:numId="14" w16cid:durableId="1175802886">
     <w:abstractNumId w:val="24"/>
   </w:num>
   <w:num w:numId="15" w16cid:durableId="775489446">
-    <w:abstractNumId w:val="49"/>
+    <w:abstractNumId w:val="51"/>
   </w:num>
   <w:num w:numId="16" w16cid:durableId="395014470">
-    <w:abstractNumId w:val="41"/>
+    <w:abstractNumId w:val="43"/>
   </w:num>
   <w:num w:numId="17" w16cid:durableId="351077560">
-    <w:abstractNumId w:val="27"/>
+    <w:abstractNumId w:val="28"/>
   </w:num>
   <w:num w:numId="18" w16cid:durableId="249509808">
-    <w:abstractNumId w:val="38"/>
+    <w:abstractNumId w:val="40"/>
   </w:num>
   <w:num w:numId="19" w16cid:durableId="1442990303">
-    <w:abstractNumId w:val="33"/>
+    <w:abstractNumId w:val="34"/>
   </w:num>
   <w:num w:numId="20" w16cid:durableId="1131552594">
-    <w:abstractNumId w:val="52"/>
+    <w:abstractNumId w:val="54"/>
   </w:num>
   <w:num w:numId="21" w16cid:durableId="1968391259">
     <w:abstractNumId w:val="17"/>
   </w:num>
   <w:num w:numId="22" w16cid:durableId="1520510058">
-    <w:abstractNumId w:val="54"/>
+    <w:abstractNumId w:val="56"/>
   </w:num>
   <w:num w:numId="23" w16cid:durableId="1484198193">
-    <w:abstractNumId w:val="60"/>
+    <w:abstractNumId w:val="62"/>
   </w:num>
   <w:num w:numId="24" w16cid:durableId="1376152860">
     <w:abstractNumId w:val="23"/>
@@ -20536,31 +20898,31 @@
     <w:abstractNumId w:val="18"/>
   </w:num>
   <w:num w:numId="27" w16cid:durableId="868032485">
-    <w:abstractNumId w:val="69"/>
+    <w:abstractNumId w:val="71"/>
   </w:num>
   <w:num w:numId="28" w16cid:durableId="1298561945">
-    <w:abstractNumId w:val="48"/>
+    <w:abstractNumId w:val="50"/>
   </w:num>
   <w:num w:numId="29" w16cid:durableId="1290821048">
-    <w:abstractNumId w:val="62"/>
+    <w:abstractNumId w:val="64"/>
   </w:num>
   <w:num w:numId="30" w16cid:durableId="1949771317">
-    <w:abstractNumId w:val="67"/>
+    <w:abstractNumId w:val="69"/>
   </w:num>
   <w:num w:numId="31" w16cid:durableId="1359424756">
     <w:abstractNumId w:val="1"/>
   </w:num>
   <w:num w:numId="32" w16cid:durableId="412895169">
-    <w:abstractNumId w:val="56"/>
+    <w:abstractNumId w:val="58"/>
   </w:num>
   <w:num w:numId="33" w16cid:durableId="390153951">
-    <w:abstractNumId w:val="45"/>
+    <w:abstractNumId w:val="47"/>
   </w:num>
   <w:num w:numId="34" w16cid:durableId="2040664861">
     <w:abstractNumId w:val="25"/>
   </w:num>
   <w:num w:numId="35" w16cid:durableId="2075470118">
-    <w:abstractNumId w:val="70"/>
+    <w:abstractNumId w:val="72"/>
   </w:num>
   <w:num w:numId="36" w16cid:durableId="1704331365">
     <w:abstractNumId w:val="10"/>
@@ -20569,10 +20931,10 @@
     <w:abstractNumId w:val="19"/>
   </w:num>
   <w:num w:numId="38" w16cid:durableId="1839419642">
-    <w:abstractNumId w:val="36"/>
+    <w:abstractNumId w:val="37"/>
   </w:num>
   <w:num w:numId="39" w16cid:durableId="573399395">
-    <w:abstractNumId w:val="35"/>
+    <w:abstractNumId w:val="36"/>
   </w:num>
   <w:num w:numId="40" w16cid:durableId="975598628">
     <w:abstractNumId w:val="11"/>
@@ -20581,28 +20943,28 @@
     <w:abstractNumId w:val="16"/>
   </w:num>
   <w:num w:numId="42" w16cid:durableId="1291787735">
-    <w:abstractNumId w:val="32"/>
+    <w:abstractNumId w:val="33"/>
   </w:num>
   <w:num w:numId="43" w16cid:durableId="508717571">
-    <w:abstractNumId w:val="58"/>
+    <w:abstractNumId w:val="60"/>
   </w:num>
   <w:num w:numId="44" w16cid:durableId="1528908193">
-    <w:abstractNumId w:val="61"/>
+    <w:abstractNumId w:val="63"/>
   </w:num>
   <w:num w:numId="45" w16cid:durableId="996303512">
     <w:abstractNumId w:val="22"/>
   </w:num>
   <w:num w:numId="46" w16cid:durableId="83193130">
-    <w:abstractNumId w:val="39"/>
+    <w:abstractNumId w:val="41"/>
   </w:num>
   <w:num w:numId="47" w16cid:durableId="751901620">
     <w:abstractNumId w:val="26"/>
   </w:num>
   <w:num w:numId="48" w16cid:durableId="243145117">
-    <w:abstractNumId w:val="64"/>
+    <w:abstractNumId w:val="66"/>
   </w:num>
   <w:num w:numId="49" w16cid:durableId="1231690367">
-    <w:abstractNumId w:val="53"/>
+    <w:abstractNumId w:val="55"/>
   </w:num>
   <w:num w:numId="50" w16cid:durableId="2046247181">
     <w:abstractNumId w:val="5"/>
@@ -20611,16 +20973,16 @@
     <w:abstractNumId w:val="2"/>
   </w:num>
   <w:num w:numId="52" w16cid:durableId="1607880119">
-    <w:abstractNumId w:val="68"/>
+    <w:abstractNumId w:val="70"/>
   </w:num>
   <w:num w:numId="53" w16cid:durableId="1362124980">
     <w:abstractNumId w:val="3"/>
   </w:num>
   <w:num w:numId="54" w16cid:durableId="87581441">
-    <w:abstractNumId w:val="42"/>
+    <w:abstractNumId w:val="44"/>
   </w:num>
   <w:num w:numId="55" w16cid:durableId="1816292158">
-    <w:abstractNumId w:val="65"/>
+    <w:abstractNumId w:val="67"/>
   </w:num>
   <w:num w:numId="56" w16cid:durableId="1741750351">
     <w:abstractNumId w:val="6"/>
@@ -20632,13 +20994,13 @@
     <w:abstractNumId w:val="20"/>
   </w:num>
   <w:num w:numId="59" w16cid:durableId="307635929">
-    <w:abstractNumId w:val="43"/>
+    <w:abstractNumId w:val="45"/>
   </w:num>
   <w:num w:numId="60" w16cid:durableId="515849158">
-    <w:abstractNumId w:val="47"/>
+    <w:abstractNumId w:val="49"/>
   </w:num>
   <w:num w:numId="61" w16cid:durableId="230503101">
-    <w:abstractNumId w:val="37"/>
+    <w:abstractNumId w:val="39"/>
   </w:num>
   <w:num w:numId="62" w16cid:durableId="1008017288">
     <w:abstractNumId w:val="15"/>
@@ -20647,19 +21009,19 @@
     <w:abstractNumId w:val="4"/>
   </w:num>
   <w:num w:numId="64" w16cid:durableId="1271626722">
-    <w:abstractNumId w:val="34"/>
+    <w:abstractNumId w:val="35"/>
   </w:num>
   <w:num w:numId="65" w16cid:durableId="294529281">
     <w:abstractNumId w:val="8"/>
   </w:num>
   <w:num w:numId="66" w16cid:durableId="661350272">
-    <w:abstractNumId w:val="66"/>
+    <w:abstractNumId w:val="68"/>
   </w:num>
   <w:num w:numId="67" w16cid:durableId="770591044">
     <w:abstractNumId w:val="14"/>
   </w:num>
   <w:num w:numId="68" w16cid:durableId="410932852">
-    <w:abstractNumId w:val="63"/>
+    <w:abstractNumId w:val="65"/>
   </w:num>
   <w:num w:numId="69" w16cid:durableId="583299322">
     <w:abstractNumId w:val="12"/>
@@ -20668,7 +21030,13 @@
     <w:abstractNumId w:val="7"/>
   </w:num>
   <w:num w:numId="71" w16cid:durableId="168100393">
-    <w:abstractNumId w:val="51"/>
+    <w:abstractNumId w:val="53"/>
+  </w:num>
+  <w:num w:numId="72" w16cid:durableId="1520656620">
+    <w:abstractNumId w:val="38"/>
+  </w:num>
+  <w:num w:numId="73" w16cid:durableId="963075286">
+    <w:abstractNumId w:val="27"/>
   </w:num>
 </w:numbering>
 </file>

</xml_diff>